<commit_message>
Started creation of CSS Style Sheet
</commit_message>
<xml_diff>
--- a/Module 2 Comm and Research.docx
+++ b/Module 2 Comm and Research.docx
@@ -4,10 +4,40 @@
   <w:body>
     <w:p>
       <w:r>
-        <w:t xml:space="preserve">In Module </w:t>
+        <w:t xml:space="preserve">In </w:t>
+      </w:r>
+      <w:r>
+        <w:t xml:space="preserve">module 2, I learned how to create a use case for our project. I worked with my team to determine the type of use case that I was going to create and submit. I </w:t>
+      </w:r>
+      <w:r>
+        <w:t xml:space="preserve">chose to create a use case that described how a user account would be deleted from our website/application. Upon developing this, </w:t>
+      </w:r>
+      <w:r>
+        <w:t xml:space="preserve">I learned what exactly the use case was. I also created a diagram that showed the flow of our application and how it was going to work. I worked with Ryan to </w:t>
+      </w:r>
+      <w:r>
+        <w:t>commit my use case document to my own branch within our project. I then created a pull request to be review</w:t>
+      </w:r>
+      <w:r>
+        <w:t>ed</w:t>
+      </w:r>
+      <w:r>
+        <w:t xml:space="preserve"> by my team in order to merge my branch with the master branch. </w:t>
+      </w:r>
+      <w:r>
+        <w:t>I thought this was interesting because I was not sure</w:t>
       </w:r>
       <w:bookmarkStart w:id="0" w:name="_GoBack"/>
       <w:bookmarkEnd w:id="0"/>
+      <w:r>
+        <w:t xml:space="preserve"> how to do this prior to talking with Ryan. I was able to also become a member of the repository that was created for our project. </w:t>
+      </w:r>
+    </w:p>
+    <w:p/>
+    <w:p>
+      <w:r>
+        <w:t xml:space="preserve">I was also able to communicate on Slack with my team regarding information for our project. </w:t>
+      </w:r>
     </w:p>
     <w:sectPr>
       <w:pgSz w:w="12240" w:h="15840"/>

</xml_diff>